<commit_message>
Só uma actualização do backup deste ficheiro
</commit_message>
<xml_diff>
--- a/bigbang.overview.docx
+++ b/bigbang.overview.docx
@@ -10,6 +10,8 @@
         </w:rPr>
       </w:pPr>
       <w:bookmarkStart w:id="0" w:name="_Toc265286631"/>
+      <w:bookmarkStart w:id="1" w:name="_GoBack"/>
+      <w:bookmarkEnd w:id="1"/>
       <w:r>
         <w:rPr>
           <w:lang w:val="pt-PT"/>
@@ -267,63 +269,21 @@
         <w:rPr>
           <w:lang w:val="pt-PT"/>
         </w:rPr>
-        <w:t>Troca de Mensagens, para todos o</w:t>
-      </w:r>
-      <w:r>
-        <w:rPr>
-          <w:lang w:val="pt-PT"/>
-        </w:rPr>
-        <w:t>s processos acima.</w:t>
-      </w:r>
-    </w:p>
-    <w:p>
-      <w:pPr>
-        <w:pStyle w:val="BodyText"/>
-        <w:rPr>
-          <w:lang w:val="pt-PT"/>
-        </w:rPr>
-      </w:pPr>
-      <w:r>
-        <w:rPr>
-          <w:lang w:val="pt-PT"/>
-        </w:rPr>
-        <w:t>Existe</w:t>
-      </w:r>
-      <w:r>
-        <w:rPr>
-          <w:lang w:val="pt-PT"/>
-        </w:rPr>
-        <w:t>m</w:t>
-      </w:r>
-      <w:r>
-        <w:rPr>
-          <w:lang w:val="pt-PT"/>
-        </w:rPr>
-        <w:t xml:space="preserve"> ainda </w:t>
-      </w:r>
-      <w:r>
-        <w:rPr>
-          <w:lang w:val="pt-PT"/>
-        </w:rPr>
-        <w:t>módulo d</w:t>
-      </w:r>
-      <w:r>
-        <w:rPr>
-          <w:lang w:val="pt-PT"/>
-        </w:rPr>
-        <w:t>o processo do Sistema Geral, onde se faz a gestão de algumas tabelas de referência</w:t>
-      </w:r>
-      <w:r>
-        <w:rPr>
-          <w:lang w:val="pt-PT"/>
-        </w:rPr>
-        <w:t>, e o módulo de gestão pessoal, onde se vê a agenda e onde se acede a informação pessoal global</w:t>
-      </w:r>
-      <w:r>
-        <w:rPr>
-          <w:lang w:val="pt-PT"/>
-        </w:rPr>
-        <w:t>.</w:t>
+        <w:t>Troca de Mensagens, para todos os processos acima.</w:t>
+      </w:r>
+    </w:p>
+    <w:p>
+      <w:pPr>
+        <w:pStyle w:val="BodyText"/>
+        <w:rPr>
+          <w:lang w:val="pt-PT"/>
+        </w:rPr>
+      </w:pPr>
+      <w:r>
+        <w:rPr>
+          <w:lang w:val="pt-PT"/>
+        </w:rPr>
+        <w:t>Existem ainda módulo do processo do Sistema Geral, onde se faz a gestão de algumas tabelas de referência, e o módulo de gestão pessoal, onde se vê a agenda e onde se acede a informação pessoal global.</w:t>
       </w:r>
     </w:p>
     <w:p>
@@ -1551,31 +1511,7 @@
         <w:rPr>
           <w:lang w:val="pt-PT"/>
         </w:rPr>
-        <w:t xml:space="preserve">Esta funcionalidade permite ao utilizador arrumar vários </w:t>
-      </w:r>
-      <w:r>
-        <w:rPr>
-          <w:lang w:val="pt-PT"/>
-        </w:rPr>
-        <w:t>emails</w:t>
-      </w:r>
-      <w:r>
-        <w:rPr>
-          <w:lang w:val="pt-PT"/>
-        </w:rPr>
-        <w:t xml:space="preserve"> em série, sem </w:t>
-      </w:r>
-      <w:r>
-        <w:rPr>
-          <w:lang w:val="pt-PT"/>
-        </w:rPr>
-        <w:t xml:space="preserve">ter que </w:t>
-      </w:r>
-      <w:r>
-        <w:rPr>
-          <w:lang w:val="pt-PT"/>
-        </w:rPr>
-        <w:t>navegar até ao processo respectivo.</w:t>
+        <w:t>Esta funcionalidade permite ao utilizador arrumar vários emails em série, sem ter que navegar até ao processo respectivo.</w:t>
       </w:r>
     </w:p>
     <w:p>
@@ -1934,13 +1870,7 @@
         <w:rPr>
           <w:lang w:val="pt-PT"/>
         </w:rPr>
-        <w:t>Seguradora</w:t>
-      </w:r>
-      <w:r>
-        <w:rPr>
-          <w:lang w:val="pt-PT"/>
-        </w:rPr>
-        <w:t>s</w:t>
+        <w:t>Seguradoras</w:t>
       </w:r>
     </w:p>
     <w:p>
@@ -1995,13 +1925,7 @@
           <w:lang w:val="pt-PT"/>
         </w:rPr>
         <w:lastRenderedPageBreak/>
-        <w:t>Mediadore</w:t>
-      </w:r>
-      <w:r>
-        <w:rPr>
-          <w:lang w:val="pt-PT"/>
-        </w:rPr>
-        <w:t>s</w:t>
+        <w:t>Mediadores</w:t>
       </w:r>
     </w:p>
     <w:p>
@@ -2185,31 +2109,13 @@
         <w:rPr>
           <w:lang w:val="pt-PT"/>
         </w:rPr>
-        <w:t xml:space="preserve">, um índice de ordenação que determina a ordem em que </w:t>
-      </w:r>
-      <w:r>
-        <w:rPr>
-          <w:lang w:val="pt-PT"/>
-        </w:rPr>
-        <w:t>o campo</w:t>
-      </w:r>
-      <w:r>
-        <w:rPr>
-          <w:lang w:val="pt-PT"/>
-        </w:rPr>
-        <w:t xml:space="preserve"> aparece nas fichas de apólice</w:t>
-      </w:r>
-      <w:r>
-        <w:rPr>
-          <w:lang w:val="pt-PT"/>
-        </w:rPr>
-        <w:t>, um indicador de variação por exercício da apólice, um indicador de variação por unidade de risco, um valor por omissão</w:t>
-      </w:r>
-      <w:r>
-        <w:rPr>
-          <w:lang w:val="pt-PT"/>
-        </w:rPr>
-        <w:t>, e um código de cálculo, utilizado na programação das rotinas de cálculos detalhados.</w:t>
+        <w:t>, um índice de ordenação que determina a ordem em que o campo aparece nas fichas de apólice</w:t>
+      </w:r>
+      <w:r>
+        <w:rPr>
+          <w:lang w:val="pt-PT"/>
+        </w:rPr>
+        <w:t>, um indicador de variação por exercício da apólice, um indicador de variação por unidade de risco, um valor por omissão, e um código de cálculo, utilizado na programação das rotinas de cálculos detalhados.</w:t>
       </w:r>
     </w:p>
     <w:p>
@@ -2378,13 +2284,7 @@
         <w:rPr>
           <w:lang w:val="pt-PT"/>
         </w:rPr>
-        <w:t>A pesquisa por texto livre incide sobre o nome, o número, o NIF e o nome do grupo. A pesquisa por critérios pode incluir o gestor de cliente, o centro de custo do gestor de cliente, o CAE, o mediador, o perfil operacional, o número de trabalhadores, o nível de facturação, o estado civil, a profissão ou a data de nascimento.</w:t>
-      </w:r>
-      <w:r>
-        <w:rPr>
-          <w:lang w:val="pt-PT"/>
-        </w:rPr>
-        <w:t xml:space="preserve"> A ordenação pode ser feita por relevância, por nome, por nome do grupo, ou por número.</w:t>
+        <w:t>A pesquisa por texto livre incide sobre o nome, o número, o NIF e o nome do grupo. A pesquisa por critérios pode incluir o gestor de cliente, o centro de custo do gestor de cliente, o CAE, o mediador, o perfil operacional, o número de trabalhadores, o nível de facturação, o estado civil, a profissão ou a data de nascimento. A ordenação pode ser feita por relevância, por nome, por nome do grupo, ou por número.</w:t>
       </w:r>
     </w:p>
     <w:p>
@@ -2482,8 +2382,245 @@
           <w:lang w:val="pt-PT"/>
         </w:rPr>
       </w:pPr>
-      <w:bookmarkStart w:id="1" w:name="_GoBack"/>
-      <w:bookmarkEnd w:id="1"/>
+      <w:r>
+        <w:rPr>
+          <w:lang w:val="pt-PT"/>
+        </w:rPr>
+        <w:t xml:space="preserve">A partir do processo de um cliente, podem ser criados processos de Consulta de Mercado, Apólice, Sinistro e Análise de Risco. A criação de apólices só é permitida se </w:t>
+      </w:r>
+      <w:r>
+        <w:rPr>
+          <w:lang w:val="pt-PT"/>
+        </w:rPr>
+        <w:t xml:space="preserve">o código postal da morada principal </w:t>
+      </w:r>
+      <w:r>
+        <w:rPr>
+          <w:lang w:val="pt-PT"/>
+        </w:rPr>
+        <w:t>estiver</w:t>
+      </w:r>
+      <w:r>
+        <w:rPr>
+          <w:lang w:val="pt-PT"/>
+        </w:rPr>
+        <w:t xml:space="preserve"> preenchido, </w:t>
+      </w:r>
+      <w:r>
+        <w:rPr>
+          <w:lang w:val="pt-PT"/>
+        </w:rPr>
+        <w:t>e se</w:t>
+      </w:r>
+      <w:r>
+        <w:rPr>
+          <w:lang w:val="pt-PT"/>
+        </w:rPr>
+        <w:t xml:space="preserve"> número de contribuinte </w:t>
+      </w:r>
+      <w:r>
+        <w:rPr>
+          <w:lang w:val="pt-PT"/>
+        </w:rPr>
+        <w:t>estiver</w:t>
+      </w:r>
+      <w:r>
+        <w:rPr>
+          <w:lang w:val="pt-PT"/>
+        </w:rPr>
+        <w:t xml:space="preserve"> preenchido </w:t>
+      </w:r>
+      <w:r>
+        <w:rPr>
+          <w:lang w:val="pt-PT"/>
+        </w:rPr>
+        <w:t>e fôr</w:t>
+      </w:r>
+      <w:r>
+        <w:rPr>
+          <w:lang w:val="pt-PT"/>
+        </w:rPr>
+        <w:t xml:space="preserve"> válido.</w:t>
+      </w:r>
+    </w:p>
+    <w:p>
+      <w:pPr>
+        <w:pStyle w:val="BodyText"/>
+        <w:rPr>
+          <w:lang w:val="pt-PT"/>
+        </w:rPr>
+      </w:pPr>
+      <w:r>
+        <w:rPr>
+          <w:lang w:val="pt-PT"/>
+        </w:rPr>
+        <w:t>Dois clientes podem ser fundidos num só. Isto pode acontecer quando se identifica que o cliente foi criado em duplicado, ou quando duas entidades cliente se fundem.</w:t>
+      </w:r>
+    </w:p>
+    <w:p>
+      <w:pPr>
+        <w:pStyle w:val="BodyText"/>
+        <w:rPr>
+          <w:lang w:val="pt-PT"/>
+        </w:rPr>
+      </w:pPr>
+      <w:r>
+        <w:rPr>
+          <w:lang w:val="pt-PT"/>
+        </w:rPr>
+        <w:t>Um cliente pode ser marcado como estrangeiro. Isto impede a validação do número de contribuinte, embora continue a ser necessário preenchê-lo para criar apólices.</w:t>
+      </w:r>
+    </w:p>
+    <w:p>
+      <w:pPr>
+        <w:pStyle w:val="BodyText"/>
+        <w:rPr>
+          <w:lang w:val="pt-PT"/>
+        </w:rPr>
+      </w:pPr>
+      <w:r>
+        <w:rPr>
+          <w:lang w:val="pt-PT"/>
+        </w:rPr>
+        <w:t>O processo do cliente pode ser transferido para outro gestor.</w:t>
+      </w:r>
+    </w:p>
+    <w:p>
+      <w:pPr>
+        <w:pStyle w:val="BodyText"/>
+        <w:rPr>
+          <w:lang w:val="pt-PT"/>
+        </w:rPr>
+      </w:pPr>
+      <w:r>
+        <w:rPr>
+          <w:lang w:val="pt-PT"/>
+        </w:rPr>
+        <w:t>Pode ser criado um sub-processo de troca de mensagens, por recepção ou por envio de uma nova mensagem.</w:t>
+      </w:r>
+    </w:p>
+    <w:p>
+      <w:pPr>
+        <w:pStyle w:val="BodyText"/>
+        <w:rPr>
+          <w:lang w:val="pt-PT"/>
+        </w:rPr>
+      </w:pPr>
+      <w:r>
+        <w:rPr>
+          <w:lang w:val="pt-PT"/>
+        </w:rPr>
+        <w:t>O cliente pode ser eliminado, se não tiver quaisquer sub-processos, ou quaisquer consultas de mercado, apólices, sinistros ou análises de risco.</w:t>
+      </w:r>
+    </w:p>
+    <w:p>
+      <w:pPr>
+        <w:pStyle w:val="Heading3"/>
+        <w:rPr>
+          <w:lang w:val="pt-PT"/>
+        </w:rPr>
+      </w:pPr>
+      <w:r>
+        <w:rPr>
+          <w:lang w:val="pt-PT"/>
+        </w:rPr>
+        <w:t>Operações em Massa</w:t>
+      </w:r>
+    </w:p>
+    <w:p>
+      <w:pPr>
+        <w:pStyle w:val="BodyText"/>
+        <w:rPr>
+          <w:lang w:val="pt-PT"/>
+        </w:rPr>
+      </w:pPr>
+      <w:r>
+        <w:rPr>
+          <w:lang w:val="pt-PT"/>
+        </w:rPr>
+        <w:t>A única operação em massa disponível para os clientes é a transferência para outro gestor.</w:t>
+      </w:r>
+    </w:p>
+    <w:p>
+      <w:pPr>
+        <w:pStyle w:val="Heading2"/>
+        <w:rPr>
+          <w:lang w:val="pt-PT"/>
+        </w:rPr>
+      </w:pPr>
+      <w:r>
+        <w:rPr>
+          <w:lang w:val="pt-PT"/>
+        </w:rPr>
+        <w:lastRenderedPageBreak/>
+        <w:t>Consultas de Mercado</w:t>
+      </w:r>
+    </w:p>
+    <w:p>
+      <w:pPr>
+        <w:pStyle w:val="Heading3"/>
+        <w:rPr>
+          <w:lang w:val="pt-PT"/>
+        </w:rPr>
+      </w:pPr>
+      <w:r>
+        <w:rPr>
+          <w:lang w:val="pt-PT"/>
+        </w:rPr>
+        <w:t>Pesquisa e Edição</w:t>
+      </w:r>
+    </w:p>
+    <w:p>
+      <w:pPr>
+        <w:pStyle w:val="BodyText"/>
+        <w:rPr>
+          <w:lang w:val="pt-PT"/>
+        </w:rPr>
+      </w:pPr>
+    </w:p>
+    <w:p>
+      <w:pPr>
+        <w:pStyle w:val="Heading3"/>
+        <w:rPr>
+          <w:lang w:val="pt-PT"/>
+        </w:rPr>
+      </w:pPr>
+      <w:r>
+        <w:rPr>
+          <w:lang w:val="pt-PT"/>
+        </w:rPr>
+        <w:t>Criação de Clientes</w:t>
+      </w:r>
+    </w:p>
+    <w:p>
+      <w:pPr>
+        <w:pStyle w:val="BodyText"/>
+        <w:rPr>
+          <w:lang w:val="pt-PT"/>
+        </w:rPr>
+      </w:pPr>
+    </w:p>
+    <w:p>
+      <w:pPr>
+        <w:pStyle w:val="Heading3"/>
+        <w:rPr>
+          <w:lang w:val="pt-PT"/>
+        </w:rPr>
+      </w:pPr>
+      <w:r>
+        <w:rPr>
+          <w:lang w:val="pt-PT"/>
+        </w:rPr>
+        <w:t>Listas Adicionais</w:t>
+      </w:r>
+    </w:p>
+    <w:p>
+      <w:pPr>
+        <w:pStyle w:val="BodyText"/>
+        <w:rPr>
+          <w:lang w:val="pt-PT"/>
+        </w:rPr>
+      </w:pPr>
     </w:p>
     <w:p>
       <w:pPr>
@@ -2498,11 +2635,524 @@
         </w:rPr>
         <w:t>Operações</w:t>
       </w:r>
-      <w:r>
-        <w:rPr>
-          <w:lang w:val="pt-PT"/>
-        </w:rPr>
-        <w:t xml:space="preserve"> em Massa</w:t>
+    </w:p>
+    <w:p>
+      <w:pPr>
+        <w:pStyle w:val="BodyText"/>
+        <w:rPr>
+          <w:lang w:val="pt-PT"/>
+        </w:rPr>
+      </w:pPr>
+    </w:p>
+    <w:p>
+      <w:pPr>
+        <w:pStyle w:val="Heading3"/>
+        <w:rPr>
+          <w:lang w:val="pt-PT"/>
+        </w:rPr>
+      </w:pPr>
+      <w:r>
+        <w:rPr>
+          <w:lang w:val="pt-PT"/>
+        </w:rPr>
+        <w:t>Operações em Massa</w:t>
+      </w:r>
+    </w:p>
+    <w:p>
+      <w:pPr>
+        <w:pStyle w:val="BodyText"/>
+        <w:rPr>
+          <w:lang w:val="pt-PT"/>
+        </w:rPr>
+      </w:pPr>
+    </w:p>
+    <w:p>
+      <w:pPr>
+        <w:pStyle w:val="Heading2"/>
+        <w:rPr>
+          <w:lang w:val="pt-PT"/>
+        </w:rPr>
+      </w:pPr>
+      <w:r>
+        <w:rPr>
+          <w:lang w:val="pt-PT"/>
+        </w:rPr>
+        <w:t>Apólices</w:t>
+      </w:r>
+    </w:p>
+    <w:p>
+      <w:pPr>
+        <w:pStyle w:val="Heading3"/>
+        <w:rPr>
+          <w:lang w:val="pt-PT"/>
+        </w:rPr>
+      </w:pPr>
+      <w:r>
+        <w:rPr>
+          <w:lang w:val="pt-PT"/>
+        </w:rPr>
+        <w:t>Pesquisa e Edição</w:t>
+      </w:r>
+    </w:p>
+    <w:p>
+      <w:pPr>
+        <w:pStyle w:val="BodyText"/>
+        <w:rPr>
+          <w:lang w:val="pt-PT"/>
+        </w:rPr>
+      </w:pPr>
+    </w:p>
+    <w:p>
+      <w:pPr>
+        <w:pStyle w:val="Heading3"/>
+        <w:rPr>
+          <w:lang w:val="pt-PT"/>
+        </w:rPr>
+      </w:pPr>
+      <w:r>
+        <w:rPr>
+          <w:lang w:val="pt-PT"/>
+        </w:rPr>
+        <w:t>Criação de Clientes</w:t>
+      </w:r>
+    </w:p>
+    <w:p>
+      <w:pPr>
+        <w:pStyle w:val="BodyText"/>
+        <w:rPr>
+          <w:lang w:val="pt-PT"/>
+        </w:rPr>
+      </w:pPr>
+    </w:p>
+    <w:p>
+      <w:pPr>
+        <w:pStyle w:val="Heading3"/>
+        <w:rPr>
+          <w:lang w:val="pt-PT"/>
+        </w:rPr>
+      </w:pPr>
+      <w:r>
+        <w:rPr>
+          <w:lang w:val="pt-PT"/>
+        </w:rPr>
+        <w:t>Listas Adicionais</w:t>
+      </w:r>
+    </w:p>
+    <w:p>
+      <w:pPr>
+        <w:pStyle w:val="BodyText"/>
+        <w:rPr>
+          <w:lang w:val="pt-PT"/>
+        </w:rPr>
+      </w:pPr>
+    </w:p>
+    <w:p>
+      <w:pPr>
+        <w:pStyle w:val="Heading3"/>
+        <w:rPr>
+          <w:lang w:val="pt-PT"/>
+        </w:rPr>
+      </w:pPr>
+      <w:r>
+        <w:rPr>
+          <w:lang w:val="pt-PT"/>
+        </w:rPr>
+        <w:t>Operações</w:t>
+      </w:r>
+    </w:p>
+    <w:p>
+      <w:pPr>
+        <w:pStyle w:val="BodyText"/>
+        <w:rPr>
+          <w:lang w:val="pt-PT"/>
+        </w:rPr>
+      </w:pPr>
+    </w:p>
+    <w:p>
+      <w:pPr>
+        <w:pStyle w:val="Heading3"/>
+        <w:rPr>
+          <w:lang w:val="pt-PT"/>
+        </w:rPr>
+      </w:pPr>
+      <w:r>
+        <w:rPr>
+          <w:lang w:val="pt-PT"/>
+        </w:rPr>
+        <w:t>Operações em Massa</w:t>
+      </w:r>
+    </w:p>
+    <w:p>
+      <w:pPr>
+        <w:pStyle w:val="BodyText"/>
+        <w:rPr>
+          <w:lang w:val="pt-PT"/>
+        </w:rPr>
+      </w:pPr>
+    </w:p>
+    <w:p>
+      <w:pPr>
+        <w:pStyle w:val="Heading2"/>
+        <w:rPr>
+          <w:lang w:val="pt-PT"/>
+        </w:rPr>
+      </w:pPr>
+      <w:r>
+        <w:rPr>
+          <w:lang w:val="pt-PT"/>
+        </w:rPr>
+        <w:t>Recibos</w:t>
+      </w:r>
+    </w:p>
+    <w:p>
+      <w:pPr>
+        <w:pStyle w:val="Heading3"/>
+        <w:rPr>
+          <w:lang w:val="pt-PT"/>
+        </w:rPr>
+      </w:pPr>
+      <w:r>
+        <w:rPr>
+          <w:lang w:val="pt-PT"/>
+        </w:rPr>
+        <w:t>Pesquisa e Edição</w:t>
+      </w:r>
+    </w:p>
+    <w:p>
+      <w:pPr>
+        <w:pStyle w:val="BodyText"/>
+        <w:rPr>
+          <w:lang w:val="pt-PT"/>
+        </w:rPr>
+      </w:pPr>
+    </w:p>
+    <w:p>
+      <w:pPr>
+        <w:pStyle w:val="Heading3"/>
+        <w:rPr>
+          <w:lang w:val="pt-PT"/>
+        </w:rPr>
+      </w:pPr>
+      <w:r>
+        <w:rPr>
+          <w:lang w:val="pt-PT"/>
+        </w:rPr>
+        <w:t>Criação de Clientes</w:t>
+      </w:r>
+    </w:p>
+    <w:p>
+      <w:pPr>
+        <w:pStyle w:val="BodyText"/>
+        <w:rPr>
+          <w:lang w:val="pt-PT"/>
+        </w:rPr>
+      </w:pPr>
+    </w:p>
+    <w:p>
+      <w:pPr>
+        <w:pStyle w:val="Heading3"/>
+        <w:rPr>
+          <w:lang w:val="pt-PT"/>
+        </w:rPr>
+      </w:pPr>
+      <w:r>
+        <w:rPr>
+          <w:lang w:val="pt-PT"/>
+        </w:rPr>
+        <w:t>Listas Adicionais</w:t>
+      </w:r>
+    </w:p>
+    <w:p>
+      <w:pPr>
+        <w:pStyle w:val="BodyText"/>
+        <w:rPr>
+          <w:lang w:val="pt-PT"/>
+        </w:rPr>
+      </w:pPr>
+    </w:p>
+    <w:p>
+      <w:pPr>
+        <w:pStyle w:val="Heading3"/>
+        <w:rPr>
+          <w:lang w:val="pt-PT"/>
+        </w:rPr>
+      </w:pPr>
+      <w:r>
+        <w:rPr>
+          <w:lang w:val="pt-PT"/>
+        </w:rPr>
+        <w:t>Operações</w:t>
+      </w:r>
+    </w:p>
+    <w:p>
+      <w:pPr>
+        <w:pStyle w:val="BodyText"/>
+        <w:rPr>
+          <w:lang w:val="pt-PT"/>
+        </w:rPr>
+      </w:pPr>
+    </w:p>
+    <w:p>
+      <w:pPr>
+        <w:pStyle w:val="Heading3"/>
+        <w:rPr>
+          <w:lang w:val="pt-PT"/>
+        </w:rPr>
+      </w:pPr>
+      <w:r>
+        <w:rPr>
+          <w:lang w:val="pt-PT"/>
+        </w:rPr>
+        <w:lastRenderedPageBreak/>
+        <w:t>Operações em Massa</w:t>
+      </w:r>
+    </w:p>
+    <w:p>
+      <w:pPr>
+        <w:pStyle w:val="BodyText"/>
+        <w:rPr>
+          <w:lang w:val="pt-PT"/>
+        </w:rPr>
+      </w:pPr>
+    </w:p>
+    <w:p>
+      <w:pPr>
+        <w:pStyle w:val="Heading2"/>
+        <w:rPr>
+          <w:lang w:val="pt-PT"/>
+        </w:rPr>
+      </w:pPr>
+      <w:r>
+        <w:rPr>
+          <w:lang w:val="pt-PT"/>
+        </w:rPr>
+        <w:t>Sinistros</w:t>
+      </w:r>
+    </w:p>
+    <w:p>
+      <w:pPr>
+        <w:pStyle w:val="Heading3"/>
+        <w:rPr>
+          <w:lang w:val="pt-PT"/>
+        </w:rPr>
+      </w:pPr>
+      <w:r>
+        <w:rPr>
+          <w:lang w:val="pt-PT"/>
+        </w:rPr>
+        <w:t>Pesquisa e Edição</w:t>
+      </w:r>
+    </w:p>
+    <w:p>
+      <w:pPr>
+        <w:pStyle w:val="BodyText"/>
+        <w:rPr>
+          <w:lang w:val="pt-PT"/>
+        </w:rPr>
+      </w:pPr>
+    </w:p>
+    <w:p>
+      <w:pPr>
+        <w:pStyle w:val="Heading3"/>
+        <w:rPr>
+          <w:lang w:val="pt-PT"/>
+        </w:rPr>
+      </w:pPr>
+      <w:r>
+        <w:rPr>
+          <w:lang w:val="pt-PT"/>
+        </w:rPr>
+        <w:t>Criação de Clientes</w:t>
+      </w:r>
+    </w:p>
+    <w:p>
+      <w:pPr>
+        <w:pStyle w:val="BodyText"/>
+        <w:rPr>
+          <w:lang w:val="pt-PT"/>
+        </w:rPr>
+      </w:pPr>
+    </w:p>
+    <w:p>
+      <w:pPr>
+        <w:pStyle w:val="Heading3"/>
+        <w:rPr>
+          <w:lang w:val="pt-PT"/>
+        </w:rPr>
+      </w:pPr>
+      <w:r>
+        <w:rPr>
+          <w:lang w:val="pt-PT"/>
+        </w:rPr>
+        <w:t>Listas Adicionais</w:t>
+      </w:r>
+    </w:p>
+    <w:p>
+      <w:pPr>
+        <w:pStyle w:val="BodyText"/>
+        <w:rPr>
+          <w:lang w:val="pt-PT"/>
+        </w:rPr>
+      </w:pPr>
+    </w:p>
+    <w:p>
+      <w:pPr>
+        <w:pStyle w:val="Heading3"/>
+        <w:rPr>
+          <w:lang w:val="pt-PT"/>
+        </w:rPr>
+      </w:pPr>
+      <w:r>
+        <w:rPr>
+          <w:lang w:val="pt-PT"/>
+        </w:rPr>
+        <w:t>Operações</w:t>
+      </w:r>
+    </w:p>
+    <w:p>
+      <w:pPr>
+        <w:pStyle w:val="BodyText"/>
+        <w:rPr>
+          <w:lang w:val="pt-PT"/>
+        </w:rPr>
+      </w:pPr>
+    </w:p>
+    <w:p>
+      <w:pPr>
+        <w:pStyle w:val="Heading3"/>
+        <w:rPr>
+          <w:lang w:val="pt-PT"/>
+        </w:rPr>
+      </w:pPr>
+      <w:r>
+        <w:rPr>
+          <w:lang w:val="pt-PT"/>
+        </w:rPr>
+        <w:t>Operações em Massa</w:t>
+      </w:r>
+    </w:p>
+    <w:p>
+      <w:pPr>
+        <w:pStyle w:val="BodyText"/>
+        <w:rPr>
+          <w:lang w:val="pt-PT"/>
+        </w:rPr>
+      </w:pPr>
+    </w:p>
+    <w:p>
+      <w:pPr>
+        <w:pStyle w:val="Heading2"/>
+        <w:rPr>
+          <w:lang w:val="pt-PT"/>
+        </w:rPr>
+      </w:pPr>
+      <w:r>
+        <w:rPr>
+          <w:lang w:val="pt-PT"/>
+        </w:rPr>
+        <w:t>Despesas de Saúde</w:t>
+      </w:r>
+    </w:p>
+    <w:p>
+      <w:pPr>
+        <w:pStyle w:val="Heading3"/>
+        <w:rPr>
+          <w:lang w:val="pt-PT"/>
+        </w:rPr>
+      </w:pPr>
+      <w:r>
+        <w:rPr>
+          <w:lang w:val="pt-PT"/>
+        </w:rPr>
+        <w:t>Pesquisa e Edição</w:t>
+      </w:r>
+    </w:p>
+    <w:p>
+      <w:pPr>
+        <w:pStyle w:val="BodyText"/>
+        <w:rPr>
+          <w:lang w:val="pt-PT"/>
+        </w:rPr>
+      </w:pPr>
+    </w:p>
+    <w:p>
+      <w:pPr>
+        <w:pStyle w:val="Heading3"/>
+        <w:rPr>
+          <w:lang w:val="pt-PT"/>
+        </w:rPr>
+      </w:pPr>
+      <w:r>
+        <w:rPr>
+          <w:lang w:val="pt-PT"/>
+        </w:rPr>
+        <w:t>Criação de Clientes</w:t>
+      </w:r>
+    </w:p>
+    <w:p>
+      <w:pPr>
+        <w:pStyle w:val="BodyText"/>
+        <w:rPr>
+          <w:lang w:val="pt-PT"/>
+        </w:rPr>
+      </w:pPr>
+    </w:p>
+    <w:p>
+      <w:pPr>
+        <w:pStyle w:val="Heading3"/>
+        <w:rPr>
+          <w:lang w:val="pt-PT"/>
+        </w:rPr>
+      </w:pPr>
+      <w:r>
+        <w:rPr>
+          <w:lang w:val="pt-PT"/>
+        </w:rPr>
+        <w:t>Listas Adicionais</w:t>
+      </w:r>
+    </w:p>
+    <w:p>
+      <w:pPr>
+        <w:pStyle w:val="BodyText"/>
+        <w:rPr>
+          <w:lang w:val="pt-PT"/>
+        </w:rPr>
+      </w:pPr>
+    </w:p>
+    <w:p>
+      <w:pPr>
+        <w:pStyle w:val="Heading3"/>
+        <w:rPr>
+          <w:lang w:val="pt-PT"/>
+        </w:rPr>
+      </w:pPr>
+      <w:r>
+        <w:rPr>
+          <w:lang w:val="pt-PT"/>
+        </w:rPr>
+        <w:t>Operações</w:t>
+      </w:r>
+    </w:p>
+    <w:p>
+      <w:pPr>
+        <w:pStyle w:val="BodyText"/>
+        <w:rPr>
+          <w:lang w:val="pt-PT"/>
+        </w:rPr>
+      </w:pPr>
+    </w:p>
+    <w:p>
+      <w:pPr>
+        <w:pStyle w:val="Heading3"/>
+        <w:rPr>
+          <w:lang w:val="pt-PT"/>
+        </w:rPr>
+      </w:pPr>
+      <w:r>
+        <w:rPr>
+          <w:lang w:val="pt-PT"/>
+        </w:rPr>
+        <w:t>Operações em Massa</w:t>
       </w:r>
     </w:p>
     <w:p>

</xml_diff>